<commit_message>
Updated P4MeetingsLog w/ Meeting 1
</commit_message>
<xml_diff>
--- a/Documentation/P4MeetingsLog.docx
+++ b/Documentation/P4MeetingsLog.docx
@@ -65,21 +65,8 @@
         </w:numPr>
       </w:pPr>
       <w:r>
-        <w:t xml:space="preserve">Clicking on “FIGHT” brings up a new “pop-up” </w:t>
-      </w:r>
-      <w:proofErr w:type="spellStart"/>
-      <w:r>
-        <w:t>TextSurface</w:t>
-      </w:r>
-      <w:proofErr w:type="spellEnd"/>
-      <w:r>
-        <w:t xml:space="preserve"> overlaid ON TOP of the Battle Menu Options </w:t>
-      </w:r>
-      <w:proofErr w:type="spellStart"/>
-      <w:r>
-        <w:t>TextSurface</w:t>
-      </w:r>
-      <w:proofErr w:type="spellEnd"/>
+        <w:t>Clicking on “FIGHT” brings up a new “pop-up” TextSurface overlaid ON TOP of the Battle Menu Options TextSurface</w:t>
+      </w:r>
     </w:p>
     <w:p>
       <w:pPr>
@@ -90,21 +77,158 @@
         </w:numPr>
       </w:pPr>
       <w:r>
+        <w:t>In the new “pop-up” TextSurface, Player 1 is given four buttons for ATTACK options that are specific to each individual Progmon</w:t>
+      </w:r>
+    </w:p>
+    <w:p>
+      <w:pPr>
+        <w:pStyle w:val="ListParagraph"/>
+        <w:numPr>
+          <w:ilvl w:val="3"/>
+          <w:numId w:val="1"/>
+        </w:numPr>
+      </w:pPr>
+      <w:r>
+        <w:t>Each ATTACK has specific stats such as Damage and Accuracy</w:t>
+      </w:r>
+    </w:p>
+    <w:p>
+      <w:pPr>
+        <w:pStyle w:val="ListParagraph"/>
+        <w:numPr>
+          <w:ilvl w:val="4"/>
+          <w:numId w:val="1"/>
+        </w:numPr>
+      </w:pPr>
+      <w:r>
+        <w:t>ATTACKs go in each Progmon’s class file</w:t>
+      </w:r>
+    </w:p>
+    <w:p>
+      <w:pPr>
+        <w:pStyle w:val="ListParagraph"/>
+        <w:numPr>
+          <w:ilvl w:val="1"/>
+          <w:numId w:val="1"/>
+        </w:numPr>
+      </w:pPr>
+      <w:r>
+        <w:t>Implement more Progmon to play the game as</w:t>
+      </w:r>
+    </w:p>
+    <w:p>
+      <w:pPr>
+        <w:pStyle w:val="ListParagraph"/>
+        <w:numPr>
+          <w:ilvl w:val="2"/>
+          <w:numId w:val="1"/>
+        </w:numPr>
+      </w:pPr>
+      <w:r>
+        <w:t>Each Progmon needs their own custom sprite</w:t>
+      </w:r>
+      <w:r>
+        <w:t xml:space="preserve"> to display in the game</w:t>
+      </w:r>
+    </w:p>
+    <w:p>
+      <w:pPr>
+        <w:pStyle w:val="ListParagraph"/>
+        <w:numPr>
+          <w:ilvl w:val="2"/>
+          <w:numId w:val="1"/>
+        </w:numPr>
+      </w:pPr>
+      <w:r>
+        <w:t xml:space="preserve">Each Progmon has their own class file with specific stats such as MaxHealth, CurrentHealth, Attack, Defense, </w:t>
+      </w:r>
+      <w:r>
+        <w:t xml:space="preserve">and </w:t>
+      </w:r>
+      <w:r>
+        <w:t>Speed</w:t>
+      </w:r>
+    </w:p>
+    <w:p>
+      <w:pPr>
+        <w:pStyle w:val="ListParagraph"/>
+        <w:numPr>
+          <w:ilvl w:val="1"/>
+          <w:numId w:val="1"/>
+        </w:numPr>
+      </w:pPr>
+      <w:r>
+        <w:t>Clicking on “</w:t>
+      </w:r>
+      <w:r>
+        <w:t>BAG</w:t>
+      </w:r>
+      <w:r>
+        <w:t>” brings up a new “pop-up” TextSurface overlaid ON TOP of the Battle Menu Options TextSurface</w:t>
+      </w:r>
+    </w:p>
+    <w:p>
+      <w:pPr>
+        <w:pStyle w:val="ListParagraph"/>
+        <w:numPr>
+          <w:ilvl w:val="2"/>
+          <w:numId w:val="1"/>
+        </w:numPr>
+      </w:pPr>
+      <w:r>
+        <w:t xml:space="preserve">In the new “pop-up” TextSurface, Player 1 is given </w:t>
+      </w:r>
+      <w:r>
+        <w:t>four buttons for ITEM options that are given to both Player’s at the beginning of the game</w:t>
+      </w:r>
+    </w:p>
+    <w:p>
+      <w:pPr>
+        <w:pStyle w:val="ListParagraph"/>
+        <w:numPr>
+          <w:ilvl w:val="3"/>
+          <w:numId w:val="1"/>
+        </w:numPr>
+      </w:pPr>
+      <w:r>
+        <w:t>Health Potion, Attack Buff, Defense Buff, ???</w:t>
+      </w:r>
+    </w:p>
+    <w:p>
+      <w:pPr>
+        <w:pStyle w:val="ListParagraph"/>
+        <w:numPr>
+          <w:ilvl w:val="1"/>
+          <w:numId w:val="1"/>
+        </w:numPr>
+      </w:pPr>
+      <w:r>
+        <w:t>Clicking on “</w:t>
+      </w:r>
+      <w:r>
+        <w:t>PROGMON</w:t>
+      </w:r>
+      <w:r>
+        <w:t xml:space="preserve">” brings up a new “pop-up” </w:t>
+      </w:r>
+      <w:r>
+        <w:t>MessageBox that allows Player 1 to change their Progmon in the middle of a battle</w:t>
+      </w:r>
+    </w:p>
+    <w:p>
+      <w:pPr>
+        <w:pStyle w:val="ListParagraph"/>
+        <w:numPr>
+          <w:ilvl w:val="2"/>
+          <w:numId w:val="1"/>
+        </w:numPr>
+      </w:pPr>
+      <w:r>
         <w:t xml:space="preserve">In the new “pop-up” </w:t>
       </w:r>
-      <w:proofErr w:type="spellStart"/>
-      <w:r>
-        <w:t>TextSurface</w:t>
-      </w:r>
-      <w:proofErr w:type="spellEnd"/>
-      <w:r>
-        <w:t xml:space="preserve">, Player 1 is given four buttons for ATTACK options that are specific to each individual </w:t>
-      </w:r>
-      <w:proofErr w:type="spellStart"/>
-      <w:r>
-        <w:t>Progmon</w:t>
-      </w:r>
-      <w:proofErr w:type="spellEnd"/>
+      <w:r>
+        <w:t>MessageBox, Player 1 is displayed all possible Progmon they can switch to play as</w:t>
+      </w:r>
     </w:p>
     <w:p>
       <w:pPr>
@@ -115,32 +239,7 @@
         </w:numPr>
       </w:pPr>
       <w:r>
-        <w:t>Each ATTACK has specific stats such as Damage and Accuracy</w:t>
-      </w:r>
-    </w:p>
-    <w:p>
-      <w:pPr>
-        <w:pStyle w:val="ListParagraph"/>
-        <w:numPr>
-          <w:ilvl w:val="4"/>
-          <w:numId w:val="1"/>
-        </w:numPr>
-      </w:pPr>
-      <w:proofErr w:type="spellStart"/>
-      <w:r>
-        <w:t>ATTACKs</w:t>
-      </w:r>
-      <w:proofErr w:type="spellEnd"/>
-      <w:r>
-        <w:t xml:space="preserve"> go in each </w:t>
-      </w:r>
-      <w:proofErr w:type="spellStart"/>
-      <w:r>
-        <w:t>Progmon’s</w:t>
-      </w:r>
-      <w:proofErr w:type="spellEnd"/>
-      <w:r>
-        <w:t xml:space="preserve"> class file</w:t>
+        <w:t>Sprite handling in the “pop-up” MessageBox (???)</w:t>
       </w:r>
     </w:p>
     <w:p>
@@ -152,15 +251,7 @@
         </w:numPr>
       </w:pPr>
       <w:r>
-        <w:t xml:space="preserve">Implement more </w:t>
-      </w:r>
-      <w:proofErr w:type="spellStart"/>
-      <w:r>
-        <w:t>Progmon</w:t>
-      </w:r>
-      <w:proofErr w:type="spellEnd"/>
-      <w:r>
-        <w:t xml:space="preserve"> to play the game as</w:t>
+        <w:t>When a battle ends, display a “pop-up” MessageBox saying who won and possibly display some game statistics</w:t>
       </w:r>
     </w:p>
     <w:p>
@@ -172,18 +263,7 @@
         </w:numPr>
       </w:pPr>
       <w:r>
-        <w:t xml:space="preserve">Each </w:t>
-      </w:r>
-      <w:proofErr w:type="spellStart"/>
-      <w:r>
-        <w:t>Progmon</w:t>
-      </w:r>
-      <w:proofErr w:type="spellEnd"/>
-      <w:r>
-        <w:t xml:space="preserve"> needs their own custom sprite</w:t>
-      </w:r>
-      <w:r>
-        <w:t xml:space="preserve"> to display in the game</w:t>
+        <w:t>Could also display a sprite of the Progmon that won</w:t>
       </w:r>
     </w:p>
     <w:p>
@@ -195,34 +275,190 @@
         </w:numPr>
       </w:pPr>
       <w:r>
-        <w:t xml:space="preserve">Each </w:t>
-      </w:r>
-      <w:proofErr w:type="spellStart"/>
-      <w:r>
-        <w:t>Progmon</w:t>
-      </w:r>
-      <w:proofErr w:type="spellEnd"/>
-      <w:r>
-        <w:t xml:space="preserve"> has their own class file with specific stats such as </w:t>
-      </w:r>
-      <w:proofErr w:type="spellStart"/>
-      <w:r>
-        <w:t>MaxHealth</w:t>
-      </w:r>
-      <w:proofErr w:type="spellEnd"/>
-      <w:r>
-        <w:t xml:space="preserve">, </w:t>
-      </w:r>
-      <w:proofErr w:type="spellStart"/>
-      <w:r>
-        <w:t>CurrentHealth</w:t>
-      </w:r>
-      <w:proofErr w:type="spellEnd"/>
-      <w:r>
-        <w:t xml:space="preserve">, Attack, Defense, Speed, </w:t>
+        <w:t xml:space="preserve">Could give </w:t>
+      </w:r>
+      <w:r>
+        <w:t>Player 1 buttons to QUIT the game or RETURN TO startScreen</w:t>
       </w:r>
       <w:bookmarkStart w:id="0" w:name="_GoBack"/>
       <w:bookmarkEnd w:id="0"/>
+    </w:p>
+    <w:p>
+      <w:pPr>
+        <w:pStyle w:val="ListParagraph"/>
+        <w:numPr>
+          <w:ilvl w:val="1"/>
+          <w:numId w:val="1"/>
+        </w:numPr>
+      </w:pPr>
+      <w:r>
+        <w:t>Battle Animations between the two fighting Progmon</w:t>
+      </w:r>
+    </w:p>
+    <w:p>
+      <w:pPr>
+        <w:pStyle w:val="ListParagraph"/>
+        <w:numPr>
+          <w:ilvl w:val="2"/>
+          <w:numId w:val="1"/>
+        </w:numPr>
+      </w:pPr>
+      <w:r>
+        <w:t>More sprites for Front/Back of Progmon</w:t>
+      </w:r>
+      <w:r>
+        <w:t xml:space="preserve"> (perspective based)</w:t>
+      </w:r>
+    </w:p>
+    <w:p>
+      <w:pPr>
+        <w:pStyle w:val="ListParagraph"/>
+        <w:numPr>
+          <w:ilvl w:val="1"/>
+          <w:numId w:val="1"/>
+        </w:numPr>
+      </w:pPr>
+      <w:r>
+        <w:t>Sprites for BACKGROUNDS of ALL screens</w:t>
+      </w:r>
+    </w:p>
+    <w:p>
+      <w:pPr>
+        <w:pStyle w:val="ListParagraph"/>
+        <w:numPr>
+          <w:ilvl w:val="2"/>
+          <w:numId w:val="1"/>
+        </w:numPr>
+      </w:pPr>
+      <w:r>
+        <w:t>startScreen + fightScreen</w:t>
+      </w:r>
+    </w:p>
+    <w:p>
+      <w:pPr>
+        <w:pStyle w:val="ListParagraph"/>
+        <w:numPr>
+          <w:ilvl w:val="1"/>
+          <w:numId w:val="1"/>
+        </w:numPr>
+      </w:pPr>
+      <w:r>
+        <w:t xml:space="preserve">Visual Progmon Health bar for MaxHealth </w:t>
+      </w:r>
+      <w:r>
+        <w:t>and CurrentHealth</w:t>
+      </w:r>
+    </w:p>
+    <w:p>
+      <w:pPr>
+        <w:pStyle w:val="ListParagraph"/>
+        <w:numPr>
+          <w:ilvl w:val="2"/>
+          <w:numId w:val="1"/>
+        </w:numPr>
+      </w:pPr>
+      <w:r>
+        <w:t>Need to have upper and lower limits for health</w:t>
+      </w:r>
+    </w:p>
+    <w:p>
+      <w:pPr>
+        <w:pStyle w:val="ListParagraph"/>
+        <w:numPr>
+          <w:ilvl w:val="1"/>
+          <w:numId w:val="1"/>
+        </w:numPr>
+      </w:pPr>
+      <w:r>
+        <w:t>Sound Effects</w:t>
+      </w:r>
+    </w:p>
+    <w:p>
+      <w:pPr>
+        <w:pStyle w:val="ListParagraph"/>
+        <w:numPr>
+          <w:ilvl w:val="1"/>
+          <w:numId w:val="1"/>
+        </w:numPr>
+      </w:pPr>
+      <w:r>
+        <w:t xml:space="preserve">Battle Feedback Display (pop-up </w:t>
+      </w:r>
+      <w:r>
+        <w:t>TextSurface in bottomLeft corner of fightScreen</w:t>
+      </w:r>
+      <w:r>
+        <w:t>)</w:t>
+      </w:r>
+    </w:p>
+    <w:p>
+      <w:pPr>
+        <w:pStyle w:val="ListParagraph"/>
+        <w:numPr>
+          <w:ilvl w:val="1"/>
+          <w:numId w:val="1"/>
+        </w:numPr>
+      </w:pPr>
+      <w:r>
+        <w:t>Could implement Progmon TYPES (???)</w:t>
+      </w:r>
+    </w:p>
+    <w:p>
+      <w:pPr>
+        <w:pStyle w:val="ListParagraph"/>
+        <w:numPr>
+          <w:ilvl w:val="1"/>
+          <w:numId w:val="1"/>
+        </w:numPr>
+      </w:pPr>
+      <w:r>
+        <w:t>Could implement multiple AI difficulty levels (???)</w:t>
+      </w:r>
+    </w:p>
+    <w:p>
+      <w:pPr>
+        <w:pStyle w:val="ListParagraph"/>
+        <w:numPr>
+          <w:ilvl w:val="1"/>
+          <w:numId w:val="1"/>
+        </w:numPr>
+      </w:pPr>
+      <w:r>
+        <w:t>Cheat Mode</w:t>
+      </w:r>
+      <w:r>
+        <w:t xml:space="preserve">: </w:t>
+      </w:r>
+      <w:r>
+        <w:t>Instant Kill</w:t>
+      </w:r>
+      <w:r>
+        <w:t xml:space="preserve">, </w:t>
+      </w:r>
+      <w:r>
+        <w:t>Max Health</w:t>
+      </w:r>
+      <w:r>
+        <w:t xml:space="preserve">, </w:t>
+      </w:r>
+      <w:r>
+        <w:t>God Mode</w:t>
+      </w:r>
+      <w:r>
+        <w:t xml:space="preserve"> (???)</w:t>
+      </w:r>
+    </w:p>
+    <w:p>
+      <w:pPr>
+        <w:pStyle w:val="ListParagraph"/>
+        <w:numPr>
+          <w:ilvl w:val="1"/>
+          <w:numId w:val="1"/>
+        </w:numPr>
+      </w:pPr>
+      <w:r>
+        <w:t>Keyboard-Based User Input (???)</w:t>
+      </w:r>
     </w:p>
     <w:sectPr>
       <w:pgSz w:w="12240" w:h="15840"/>

</xml_diff>

<commit_message>
Updated P4MeetingsLog w/ Tasks for Everyone
</commit_message>
<xml_diff>
--- a/Documentation/P4MeetingsLog.docx
+++ b/Documentation/P4MeetingsLog.docx
@@ -43,7 +43,431 @@
       </w:r>
     </w:p>
     <w:p/>
+    <w:p>
+      <w:pPr>
+        <w:pStyle w:val="ListParagraph"/>
+        <w:numPr>
+          <w:ilvl w:val="0"/>
+          <w:numId w:val="1"/>
+        </w:numPr>
+      </w:pPr>
+      <w:r>
+        <w:t>Discussed the list of upcoming features:</w:t>
+      </w:r>
+    </w:p>
+    <w:p>
+      <w:pPr>
+        <w:pStyle w:val="ListParagraph"/>
+        <w:numPr>
+          <w:ilvl w:val="1"/>
+          <w:numId w:val="1"/>
+        </w:numPr>
+      </w:pPr>
+      <w:r>
+        <w:t>Clicking on “FIGHT” brings up a new “pop-up” TextSurface overlaid ON TOP of the Battle Menu Options TextSurface</w:t>
+      </w:r>
+    </w:p>
+    <w:p>
+      <w:pPr>
+        <w:pStyle w:val="ListParagraph"/>
+        <w:numPr>
+          <w:ilvl w:val="2"/>
+          <w:numId w:val="1"/>
+        </w:numPr>
+      </w:pPr>
+      <w:r>
+        <w:t>In the new “pop-up” TextSurface, Player 1 is given four buttons for ATTACK options that are specific to each individual Progmon</w:t>
+      </w:r>
+    </w:p>
+    <w:p>
+      <w:pPr>
+        <w:pStyle w:val="ListParagraph"/>
+        <w:numPr>
+          <w:ilvl w:val="3"/>
+          <w:numId w:val="1"/>
+        </w:numPr>
+      </w:pPr>
+      <w:r>
+        <w:t>Each ATTACK has specific stats such as Damage and Accuracy</w:t>
+      </w:r>
+    </w:p>
+    <w:p>
+      <w:pPr>
+        <w:pStyle w:val="ListParagraph"/>
+        <w:numPr>
+          <w:ilvl w:val="4"/>
+          <w:numId w:val="1"/>
+        </w:numPr>
+      </w:pPr>
+      <w:r>
+        <w:t>ATTACKs go in each Progmon’s class file</w:t>
+      </w:r>
+    </w:p>
+    <w:p>
+      <w:pPr>
+        <w:pStyle w:val="ListParagraph"/>
+        <w:numPr>
+          <w:ilvl w:val="1"/>
+          <w:numId w:val="1"/>
+        </w:numPr>
+      </w:pPr>
+      <w:r>
+        <w:t>Implement more Progmon to play the game as</w:t>
+      </w:r>
+    </w:p>
+    <w:p>
+      <w:pPr>
+        <w:pStyle w:val="ListParagraph"/>
+        <w:numPr>
+          <w:ilvl w:val="2"/>
+          <w:numId w:val="1"/>
+        </w:numPr>
+      </w:pPr>
+      <w:r>
+        <w:t>Each Progmon needs their own custom sprite</w:t>
+      </w:r>
+      <w:r>
+        <w:t xml:space="preserve"> to display in the game</w:t>
+      </w:r>
+    </w:p>
+    <w:p>
+      <w:pPr>
+        <w:pStyle w:val="ListParagraph"/>
+        <w:numPr>
+          <w:ilvl w:val="2"/>
+          <w:numId w:val="1"/>
+        </w:numPr>
+      </w:pPr>
+      <w:r>
+        <w:t xml:space="preserve">Each Progmon has their own class file with specific stats such as MaxHealth, CurrentHealth, Attack, Defense, </w:t>
+      </w:r>
+      <w:r>
+        <w:t xml:space="preserve">and </w:t>
+      </w:r>
+      <w:r>
+        <w:t>Speed</w:t>
+      </w:r>
+    </w:p>
+    <w:p>
+      <w:pPr>
+        <w:pStyle w:val="ListParagraph"/>
+        <w:numPr>
+          <w:ilvl w:val="1"/>
+          <w:numId w:val="1"/>
+        </w:numPr>
+      </w:pPr>
+      <w:r>
+        <w:t>Clicking on “BAG” brings up a new “pop-up” TextSurface overlaid ON TOP of the Battle Menu Options TextSurface</w:t>
+      </w:r>
+    </w:p>
+    <w:p>
+      <w:pPr>
+        <w:pStyle w:val="ListParagraph"/>
+        <w:numPr>
+          <w:ilvl w:val="2"/>
+          <w:numId w:val="1"/>
+        </w:numPr>
+      </w:pPr>
+      <w:r>
+        <w:t>In the new “pop-up” TextSurface, Player 1 is given four buttons for ITEM options that are given to both Player’s at the beginning of the game</w:t>
+      </w:r>
+    </w:p>
+    <w:p>
+      <w:pPr>
+        <w:pStyle w:val="ListParagraph"/>
+        <w:numPr>
+          <w:ilvl w:val="3"/>
+          <w:numId w:val="1"/>
+        </w:numPr>
+      </w:pPr>
+      <w:r>
+        <w:t>Health Potion, Attack Buff, Defense Buff, ???</w:t>
+      </w:r>
+    </w:p>
+    <w:p>
+      <w:pPr>
+        <w:pStyle w:val="ListParagraph"/>
+        <w:numPr>
+          <w:ilvl w:val="1"/>
+          <w:numId w:val="1"/>
+        </w:numPr>
+      </w:pPr>
+      <w:r>
+        <w:t>Clicking on “PROGMON” brings up a new “pop-up” MessageBox that allows Player 1 to change their Progmon in the middle of a battle</w:t>
+      </w:r>
+    </w:p>
+    <w:p>
+      <w:pPr>
+        <w:pStyle w:val="ListParagraph"/>
+        <w:numPr>
+          <w:ilvl w:val="2"/>
+          <w:numId w:val="1"/>
+        </w:numPr>
+      </w:pPr>
+      <w:r>
+        <w:t xml:space="preserve">In the new “pop-up” </w:t>
+      </w:r>
+      <w:r>
+        <w:t>MessageBox, Player 1 is displayed all possible Progmon they can switch to play as</w:t>
+      </w:r>
+    </w:p>
+    <w:p>
+      <w:pPr>
+        <w:pStyle w:val="ListParagraph"/>
+        <w:numPr>
+          <w:ilvl w:val="3"/>
+          <w:numId w:val="1"/>
+        </w:numPr>
+      </w:pPr>
+      <w:r>
+        <w:t>Sprite handling in the “pop-up” MessageBox (???)</w:t>
+      </w:r>
+    </w:p>
+    <w:p>
+      <w:pPr>
+        <w:pStyle w:val="ListParagraph"/>
+        <w:numPr>
+          <w:ilvl w:val="1"/>
+          <w:numId w:val="1"/>
+        </w:numPr>
+      </w:pPr>
+      <w:r>
+        <w:t>Battle Animations between the two fighting Progmon</w:t>
+      </w:r>
+    </w:p>
+    <w:p>
+      <w:pPr>
+        <w:pStyle w:val="ListParagraph"/>
+        <w:numPr>
+          <w:ilvl w:val="2"/>
+          <w:numId w:val="1"/>
+        </w:numPr>
+      </w:pPr>
+      <w:r>
+        <w:t>More sprites for Front/Back of Progmon</w:t>
+      </w:r>
+      <w:r>
+        <w:t xml:space="preserve"> (perspective based)</w:t>
+      </w:r>
+    </w:p>
+    <w:p>
+      <w:pPr>
+        <w:pStyle w:val="ListParagraph"/>
+        <w:numPr>
+          <w:ilvl w:val="1"/>
+          <w:numId w:val="1"/>
+        </w:numPr>
+      </w:pPr>
+      <w:r>
+        <w:t>When a battle ends, display a “pop-up” MessageBox saying who won and possibly display some game statistics</w:t>
+      </w:r>
+    </w:p>
+    <w:p>
+      <w:pPr>
+        <w:pStyle w:val="ListParagraph"/>
+        <w:numPr>
+          <w:ilvl w:val="2"/>
+          <w:numId w:val="1"/>
+        </w:numPr>
+      </w:pPr>
+      <w:r>
+        <w:t>Could also display a sprite of the Progmon that won</w:t>
+      </w:r>
+    </w:p>
+    <w:p>
+      <w:pPr>
+        <w:pStyle w:val="ListParagraph"/>
+        <w:numPr>
+          <w:ilvl w:val="2"/>
+          <w:numId w:val="1"/>
+        </w:numPr>
+      </w:pPr>
+      <w:r>
+        <w:t>Could give Player 1 buttons to QUIT the game or RETURN TO startScreen</w:t>
+      </w:r>
+    </w:p>
+    <w:p>
+      <w:pPr>
+        <w:pStyle w:val="ListParagraph"/>
+        <w:numPr>
+          <w:ilvl w:val="1"/>
+          <w:numId w:val="1"/>
+        </w:numPr>
+      </w:pPr>
+      <w:r>
+        <w:t>Sprites for BACKGROUNDS of ALL screens</w:t>
+      </w:r>
+    </w:p>
+    <w:p>
+      <w:pPr>
+        <w:pStyle w:val="ListParagraph"/>
+        <w:numPr>
+          <w:ilvl w:val="2"/>
+          <w:numId w:val="1"/>
+        </w:numPr>
+      </w:pPr>
+      <w:r>
+        <w:t>startScreen + fightScreen</w:t>
+      </w:r>
+    </w:p>
+    <w:p>
+      <w:pPr>
+        <w:pStyle w:val="ListParagraph"/>
+        <w:numPr>
+          <w:ilvl w:val="1"/>
+          <w:numId w:val="1"/>
+        </w:numPr>
+      </w:pPr>
+      <w:r>
+        <w:t xml:space="preserve">Visual Progmon Health bar for MaxHealth </w:t>
+      </w:r>
+      <w:r>
+        <w:t>and CurrentHealth</w:t>
+      </w:r>
+    </w:p>
+    <w:p>
+      <w:pPr>
+        <w:pStyle w:val="ListParagraph"/>
+        <w:numPr>
+          <w:ilvl w:val="2"/>
+          <w:numId w:val="1"/>
+        </w:numPr>
+      </w:pPr>
+      <w:r>
+        <w:t>Need to have upper and lower limits for health</w:t>
+      </w:r>
+    </w:p>
+    <w:p>
+      <w:pPr>
+        <w:pStyle w:val="ListParagraph"/>
+        <w:numPr>
+          <w:ilvl w:val="1"/>
+          <w:numId w:val="1"/>
+        </w:numPr>
+      </w:pPr>
+      <w:r>
+        <w:t>Sound Effects</w:t>
+      </w:r>
+    </w:p>
+    <w:p>
+      <w:pPr>
+        <w:pStyle w:val="ListParagraph"/>
+        <w:numPr>
+          <w:ilvl w:val="1"/>
+          <w:numId w:val="1"/>
+        </w:numPr>
+      </w:pPr>
+      <w:r>
+        <w:t xml:space="preserve">Battle Feedback Display (pop-up </w:t>
+      </w:r>
+      <w:r>
+        <w:t>TextSurface in bottomLeft corner of fightScreen</w:t>
+      </w:r>
+      <w:r>
+        <w:t>)</w:t>
+      </w:r>
+    </w:p>
+    <w:p>
+      <w:pPr>
+        <w:pStyle w:val="ListParagraph"/>
+        <w:numPr>
+          <w:ilvl w:val="1"/>
+          <w:numId w:val="1"/>
+        </w:numPr>
+      </w:pPr>
+      <w:r>
+        <w:t>Cheat Mode</w:t>
+      </w:r>
+      <w:r>
+        <w:t xml:space="preserve">: </w:t>
+      </w:r>
+      <w:r>
+        <w:t>Instant Kill</w:t>
+      </w:r>
+      <w:r>
+        <w:t xml:space="preserve">, </w:t>
+      </w:r>
+      <w:r>
+        <w:t>Max Health</w:t>
+      </w:r>
+      <w:r>
+        <w:t xml:space="preserve">, </w:t>
+      </w:r>
+      <w:r>
+        <w:t>God Mode</w:t>
+      </w:r>
+      <w:r>
+        <w:t xml:space="preserve"> (???)</w:t>
+      </w:r>
+    </w:p>
+    <w:p>
+      <w:pPr>
+        <w:pStyle w:val="ListParagraph"/>
+        <w:numPr>
+          <w:ilvl w:val="1"/>
+          <w:numId w:val="1"/>
+        </w:numPr>
+      </w:pPr>
+      <w:r>
+        <w:t>Could implement multiple AI difficulty levels (???)</w:t>
+      </w:r>
+    </w:p>
+    <w:p>
+      <w:pPr>
+        <w:pStyle w:val="ListParagraph"/>
+        <w:numPr>
+          <w:ilvl w:val="1"/>
+          <w:numId w:val="1"/>
+        </w:numPr>
+      </w:pPr>
+      <w:r>
+        <w:t>Keyboard-Based User Input (???)</w:t>
+      </w:r>
+    </w:p>
     <w:p/>
+    <w:p/>
+    <w:p/>
+    <w:p>
+      <w:pPr>
+        <w:jc w:val="center"/>
+      </w:pPr>
+      <w:r>
+        <w:lastRenderedPageBreak/>
+        <w:t>“Five Guys” Team Meeting 2 – 11/8/19</w:t>
+      </w:r>
+    </w:p>
+    <w:p>
+      <w:pPr>
+        <w:jc w:val="center"/>
+      </w:pPr>
+    </w:p>
+    <w:p>
+      <w:r>
+        <w:t xml:space="preserve">ATTENDEES: </w:t>
+      </w:r>
+      <w:r>
+        <w:tab/>
+        <w:t>Rob, Qui, Afnan, Cameron</w:t>
+      </w:r>
+    </w:p>
+    <w:p>
+      <w:r>
+        <w:t xml:space="preserve">LOCATION: </w:t>
+      </w:r>
+      <w:r>
+        <w:tab/>
+      </w:r>
+      <w:r>
+        <w:tab/>
+        <w:t>Spahr Auditorium (Eaton 2)</w:t>
+      </w:r>
+    </w:p>
+    <w:p/>
+    <w:p>
+      <w:r>
+        <w:t>Rob:</w:t>
+      </w:r>
+    </w:p>
     <w:p>
       <w:pPr>
         <w:pStyle w:val="ListParagraph"/>
@@ -53,14 +477,17 @@
         </w:numPr>
       </w:pPr>
       <w:r>
-        <w:t>Discussed the list of upcoming features:</w:t>
-      </w:r>
-    </w:p>
-    <w:p>
-      <w:pPr>
-        <w:pStyle w:val="ListParagraph"/>
-        <w:numPr>
-          <w:ilvl w:val="1"/>
+        <w:t>Battle Feedback Display(s)</w:t>
+      </w:r>
+      <w:r>
+        <w:t xml:space="preserve"> ~~ message boxes</w:t>
+      </w:r>
+    </w:p>
+    <w:p>
+      <w:pPr>
+        <w:pStyle w:val="ListParagraph"/>
+        <w:numPr>
+          <w:ilvl w:val="0"/>
           <w:numId w:val="1"/>
         </w:numPr>
       </w:pPr>
@@ -72,181 +499,229 @@
       <w:pPr>
         <w:pStyle w:val="ListParagraph"/>
         <w:numPr>
+          <w:ilvl w:val="1"/>
+          <w:numId w:val="1"/>
+        </w:numPr>
+      </w:pPr>
+      <w:r>
+        <w:t>In the new “pop-up” TextSurface, Player 1 is given four buttons for ATTACK options that are specific to each individual Progmon</w:t>
+      </w:r>
+    </w:p>
+    <w:p>
+      <w:pPr>
+        <w:pStyle w:val="ListParagraph"/>
+        <w:numPr>
+          <w:ilvl w:val="0"/>
+          <w:numId w:val="1"/>
+        </w:numPr>
+      </w:pPr>
+      <w:r>
+        <w:t>Help w/ Test Suite</w:t>
+      </w:r>
+    </w:p>
+    <w:p>
+      <w:pPr>
+        <w:pStyle w:val="ListParagraph"/>
+        <w:numPr>
+          <w:ilvl w:val="0"/>
+          <w:numId w:val="1"/>
+        </w:numPr>
+      </w:pPr>
+      <w:r>
+        <w:t>Clicking on “BAG” brings up a new “pop-up” TextSurface overlaid ON TOP of the Battle Menu Options TextSurface</w:t>
+      </w:r>
+    </w:p>
+    <w:p>
+      <w:pPr>
+        <w:pStyle w:val="ListParagraph"/>
+        <w:numPr>
+          <w:ilvl w:val="1"/>
+          <w:numId w:val="1"/>
+        </w:numPr>
+      </w:pPr>
+      <w:r>
+        <w:t>In the new “pop-up” TextSurface, Player 1 is given four buttons for ITEM options that are given to both Player’s at the beginning of the game</w:t>
+      </w:r>
+    </w:p>
+    <w:p>
+      <w:pPr>
+        <w:pStyle w:val="ListParagraph"/>
+        <w:numPr>
           <w:ilvl w:val="2"/>
           <w:numId w:val="1"/>
         </w:numPr>
       </w:pPr>
       <w:r>
-        <w:t>In the new “pop-up” TextSurface, Player 1 is given four buttons for ATTACK options that are specific to each individual Progmon</w:t>
-      </w:r>
-    </w:p>
-    <w:p>
-      <w:pPr>
-        <w:pStyle w:val="ListParagraph"/>
-        <w:numPr>
-          <w:ilvl w:val="3"/>
-          <w:numId w:val="1"/>
-        </w:numPr>
-      </w:pPr>
-      <w:r>
-        <w:t>Each ATTACK has specific stats such as Damage and Accuracy</w:t>
-      </w:r>
-    </w:p>
-    <w:p>
-      <w:pPr>
-        <w:pStyle w:val="ListParagraph"/>
-        <w:numPr>
-          <w:ilvl w:val="4"/>
-          <w:numId w:val="1"/>
-        </w:numPr>
-      </w:pPr>
-      <w:r>
-        <w:t>ATTACKs go in each Progmon’s class file</w:t>
-      </w:r>
-    </w:p>
-    <w:p>
-      <w:pPr>
-        <w:pStyle w:val="ListParagraph"/>
-        <w:numPr>
-          <w:ilvl w:val="1"/>
+        <w:t>Health Potion, Attack Buff, Defense Buff, ???</w:t>
+      </w:r>
+    </w:p>
+    <w:p>
+      <w:pPr>
+        <w:pStyle w:val="ListParagraph"/>
+        <w:numPr>
+          <w:ilvl w:val="0"/>
+          <w:numId w:val="1"/>
+        </w:numPr>
+      </w:pPr>
+      <w:r>
+        <w:t>Clicking on “PROGMON” brings up a new “pop-up” MessageBox that allows Player 1 to change their Progmon in the middle of a battle</w:t>
+      </w:r>
+    </w:p>
+    <w:p>
+      <w:pPr>
+        <w:pStyle w:val="ListParagraph"/>
+        <w:numPr>
+          <w:ilvl w:val="1"/>
+          <w:numId w:val="1"/>
+        </w:numPr>
+      </w:pPr>
+      <w:r>
+        <w:t>In the new “pop-up” MessageBox, Player 1 is displayed all possible Progmon they can switch to play as</w:t>
+      </w:r>
+    </w:p>
+    <w:p>
+      <w:pPr>
+        <w:pStyle w:val="ListParagraph"/>
+        <w:numPr>
+          <w:ilvl w:val="2"/>
+          <w:numId w:val="1"/>
+        </w:numPr>
+      </w:pPr>
+      <w:r>
+        <w:t>Sprite handling in the “pop-up” MessageBox (???)</w:t>
+      </w:r>
+    </w:p>
+    <w:p>
+      <w:r>
+        <w:t>Afnan:</w:t>
+      </w:r>
+    </w:p>
+    <w:p>
+      <w:pPr>
+        <w:pStyle w:val="ListParagraph"/>
+        <w:numPr>
+          <w:ilvl w:val="0"/>
           <w:numId w:val="1"/>
         </w:numPr>
       </w:pPr>
       <w:r>
         <w:t>Implement more Progmon to play the game as</w:t>
       </w:r>
-    </w:p>
-    <w:p>
-      <w:pPr>
-        <w:pStyle w:val="ListParagraph"/>
-        <w:numPr>
-          <w:ilvl w:val="2"/>
-          <w:numId w:val="1"/>
-        </w:numPr>
-      </w:pPr>
-      <w:r>
-        <w:t>Each Progmon needs their own custom sprite</w:t>
-      </w:r>
-      <w:r>
-        <w:t xml:space="preserve"> to display in the game</w:t>
-      </w:r>
-    </w:p>
-    <w:p>
-      <w:pPr>
-        <w:pStyle w:val="ListParagraph"/>
-        <w:numPr>
-          <w:ilvl w:val="2"/>
-          <w:numId w:val="1"/>
-        </w:numPr>
-      </w:pPr>
-      <w:r>
-        <w:t xml:space="preserve">Each Progmon has their own class file with specific stats such as MaxHealth, CurrentHealth, Attack, Defense, </w:t>
-      </w:r>
-      <w:r>
-        <w:t xml:space="preserve">and </w:t>
-      </w:r>
-      <w:r>
-        <w:t>Speed</w:t>
-      </w:r>
-    </w:p>
-    <w:p>
-      <w:pPr>
-        <w:pStyle w:val="ListParagraph"/>
-        <w:numPr>
-          <w:ilvl w:val="1"/>
-          <w:numId w:val="1"/>
-        </w:numPr>
-      </w:pPr>
-      <w:r>
-        <w:t>Clicking on “</w:t>
-      </w:r>
-      <w:r>
-        <w:t>BAG</w:t>
-      </w:r>
-      <w:r>
-        <w:t>” brings up a new “pop-up” TextSurface overlaid ON TOP of the Battle Menu Options TextSurface</w:t>
-      </w:r>
-    </w:p>
-    <w:p>
-      <w:pPr>
-        <w:pStyle w:val="ListParagraph"/>
-        <w:numPr>
-          <w:ilvl w:val="2"/>
-          <w:numId w:val="1"/>
-        </w:numPr>
-      </w:pPr>
-      <w:r>
-        <w:t xml:space="preserve">In the new “pop-up” TextSurface, Player 1 is given </w:t>
-      </w:r>
-      <w:r>
-        <w:t>four buttons for ITEM options that are given to both Player’s at the beginning of the game</w:t>
-      </w:r>
-    </w:p>
-    <w:p>
-      <w:pPr>
-        <w:pStyle w:val="ListParagraph"/>
-        <w:numPr>
-          <w:ilvl w:val="3"/>
-          <w:numId w:val="1"/>
-        </w:numPr>
-      </w:pPr>
-      <w:r>
-        <w:t>Health Potion, Attack Buff, Defense Buff, ???</w:t>
-      </w:r>
-    </w:p>
-    <w:p>
-      <w:pPr>
-        <w:pStyle w:val="ListParagraph"/>
-        <w:numPr>
-          <w:ilvl w:val="1"/>
-          <w:numId w:val="1"/>
-        </w:numPr>
-      </w:pPr>
-      <w:r>
-        <w:t>Clicking on “</w:t>
-      </w:r>
-      <w:r>
-        <w:t>PROGMON</w:t>
-      </w:r>
-      <w:r>
-        <w:t xml:space="preserve">” brings up a new “pop-up” </w:t>
-      </w:r>
-      <w:r>
-        <w:t>MessageBox that allows Player 1 to change their Progmon in the middle of a battle</w:t>
-      </w:r>
-    </w:p>
-    <w:p>
-      <w:pPr>
-        <w:pStyle w:val="ListParagraph"/>
-        <w:numPr>
-          <w:ilvl w:val="2"/>
-          <w:numId w:val="1"/>
-        </w:numPr>
-      </w:pPr>
-      <w:r>
-        <w:t xml:space="preserve">In the new “pop-up” </w:t>
-      </w:r>
-      <w:r>
-        <w:t>MessageBox, Player 1 is displayed all possible Progmon they can switch to play as</w:t>
-      </w:r>
-    </w:p>
-    <w:p>
-      <w:pPr>
-        <w:pStyle w:val="ListParagraph"/>
-        <w:numPr>
-          <w:ilvl w:val="3"/>
-          <w:numId w:val="1"/>
-        </w:numPr>
-      </w:pPr>
-      <w:r>
-        <w:t>Sprite handling in the “pop-up” MessageBox (???)</w:t>
-      </w:r>
-    </w:p>
-    <w:p>
-      <w:pPr>
-        <w:pStyle w:val="ListParagraph"/>
-        <w:numPr>
-          <w:ilvl w:val="1"/>
+      <w:r>
+        <w:t xml:space="preserve"> (custom sprites)</w:t>
+      </w:r>
+    </w:p>
+    <w:p>
+      <w:pPr>
+        <w:pStyle w:val="ListParagraph"/>
+        <w:numPr>
+          <w:ilvl w:val="1"/>
+          <w:numId w:val="1"/>
+        </w:numPr>
+      </w:pPr>
+      <w:r>
+        <w:t>Each Progmon has their own class file with specific stats such as MaxHealth, CurrentHealth, Attack, Defense, and Speed</w:t>
+      </w:r>
+    </w:p>
+    <w:p>
+      <w:pPr>
+        <w:pStyle w:val="ListParagraph"/>
+        <w:numPr>
+          <w:ilvl w:val="0"/>
+          <w:numId w:val="1"/>
+        </w:numPr>
+      </w:pPr>
+      <w:r>
+        <w:t>Implement more Items to use during the game</w:t>
+      </w:r>
+    </w:p>
+    <w:p>
+      <w:pPr>
+        <w:pStyle w:val="ListParagraph"/>
+        <w:numPr>
+          <w:ilvl w:val="0"/>
+          <w:numId w:val="1"/>
+        </w:numPr>
+      </w:pPr>
+      <w:r>
+        <w:t>Help with Test Suite</w:t>
+      </w:r>
+    </w:p>
+    <w:p>
+      <w:r>
+        <w:t>Beau:</w:t>
+      </w:r>
+    </w:p>
+    <w:p>
+      <w:pPr>
+        <w:pStyle w:val="ListParagraph"/>
+        <w:numPr>
+          <w:ilvl w:val="0"/>
+          <w:numId w:val="1"/>
+        </w:numPr>
+      </w:pPr>
+      <w:r>
+        <w:t>Help w/ Test Suite</w:t>
+      </w:r>
+    </w:p>
+    <w:p>
+      <w:pPr>
+        <w:pStyle w:val="ListParagraph"/>
+        <w:numPr>
+          <w:ilvl w:val="0"/>
+          <w:numId w:val="1"/>
+        </w:numPr>
+      </w:pPr>
+      <w:r>
+        <w:t>AIAttack and AITurn functionality</w:t>
+      </w:r>
+    </w:p>
+    <w:p>
+      <w:pPr>
+        <w:pStyle w:val="ListParagraph"/>
+        <w:numPr>
+          <w:ilvl w:val="0"/>
+          <w:numId w:val="1"/>
+        </w:numPr>
+      </w:pPr>
+      <w:r>
+        <w:t>Help w/ “PROGMON” switching</w:t>
+      </w:r>
+    </w:p>
+    <w:p>
+      <w:r>
+        <w:t>Cameron/Cole/Qui:</w:t>
+      </w:r>
+    </w:p>
+    <w:p>
+      <w:pPr>
+        <w:pStyle w:val="ListParagraph"/>
+        <w:numPr>
+          <w:ilvl w:val="0"/>
+          <w:numId w:val="1"/>
+        </w:numPr>
+      </w:pPr>
+      <w:r>
+        <w:t>Battle Animations between the two fighting Progmon</w:t>
+      </w:r>
+    </w:p>
+    <w:p>
+      <w:pPr>
+        <w:pStyle w:val="ListParagraph"/>
+        <w:numPr>
+          <w:ilvl w:val="1"/>
+          <w:numId w:val="1"/>
+        </w:numPr>
+      </w:pPr>
+      <w:r>
+        <w:t>More sprites for Front/Back of Progmon (perspective based)</w:t>
+      </w:r>
+    </w:p>
+    <w:p>
+      <w:pPr>
+        <w:pStyle w:val="ListParagraph"/>
+        <w:numPr>
+          <w:ilvl w:val="0"/>
           <w:numId w:val="1"/>
         </w:numPr>
       </w:pPr>
@@ -258,7 +733,7 @@
       <w:pPr>
         <w:pStyle w:val="ListParagraph"/>
         <w:numPr>
-          <w:ilvl w:val="2"/>
+          <w:ilvl w:val="1"/>
           <w:numId w:val="1"/>
         </w:numPr>
       </w:pPr>
@@ -270,194 +745,100 @@
       <w:pPr>
         <w:pStyle w:val="ListParagraph"/>
         <w:numPr>
-          <w:ilvl w:val="2"/>
-          <w:numId w:val="1"/>
-        </w:numPr>
-      </w:pPr>
-      <w:r>
-        <w:t xml:space="preserve">Could give </w:t>
-      </w:r>
-      <w:r>
-        <w:t>Player 1 buttons to QUIT the game or RETURN TO startScreen</w:t>
+          <w:ilvl w:val="1"/>
+          <w:numId w:val="1"/>
+        </w:numPr>
+      </w:pPr>
+      <w:r>
+        <w:t>Could give Player 1 buttons to QUIT the game or RETURN TO startScreen</w:t>
+      </w:r>
+    </w:p>
+    <w:p>
+      <w:pPr>
+        <w:pStyle w:val="ListParagraph"/>
+        <w:numPr>
+          <w:ilvl w:val="0"/>
+          <w:numId w:val="1"/>
+        </w:numPr>
+      </w:pPr>
+      <w:r>
+        <w:t>Sprites for BACKGROUNDS of ALL screens</w:t>
+      </w:r>
+    </w:p>
+    <w:p>
+      <w:pPr>
+        <w:pStyle w:val="ListParagraph"/>
+        <w:numPr>
+          <w:ilvl w:val="1"/>
+          <w:numId w:val="1"/>
+        </w:numPr>
+      </w:pPr>
+      <w:r>
+        <w:t>startScreen + fightScreen</w:t>
+      </w:r>
+      <w:r>
+        <w:t xml:space="preserve"> + gameOverScreen (?)</w:t>
+      </w:r>
+    </w:p>
+    <w:p>
+      <w:pPr>
+        <w:pStyle w:val="ListParagraph"/>
+        <w:numPr>
+          <w:ilvl w:val="0"/>
+          <w:numId w:val="1"/>
+        </w:numPr>
+      </w:pPr>
+      <w:r>
+        <w:t>Visual Progmon Health bar for MaxHealth and CurrentHealth</w:t>
+      </w:r>
+    </w:p>
+    <w:p>
+      <w:pPr>
+        <w:pStyle w:val="ListParagraph"/>
+        <w:numPr>
+          <w:ilvl w:val="1"/>
+          <w:numId w:val="1"/>
+        </w:numPr>
+      </w:pPr>
+      <w:r>
+        <w:t>Need to have upper and lower limits for health</w:t>
+      </w:r>
+    </w:p>
+    <w:p>
+      <w:pPr>
+        <w:pStyle w:val="ListParagraph"/>
+        <w:numPr>
+          <w:ilvl w:val="0"/>
+          <w:numId w:val="1"/>
+        </w:numPr>
+      </w:pPr>
+      <w:r>
+        <w:t>Sound Effects</w:t>
+      </w:r>
+    </w:p>
+    <w:p>
+      <w:r>
+        <w:t>EVERYONE:</w:t>
+      </w:r>
+    </w:p>
+    <w:p>
+      <w:pPr>
+        <w:pStyle w:val="ListParagraph"/>
+        <w:numPr>
+          <w:ilvl w:val="0"/>
+          <w:numId w:val="1"/>
+        </w:numPr>
+      </w:pPr>
+      <w:r>
+        <w:t xml:space="preserve">DOCUMENTATION </w:t>
+      </w:r>
+      <w:r>
+        <w:t xml:space="preserve">AND OTHER </w:t>
       </w:r>
       <w:bookmarkStart w:id="0" w:name="_GoBack"/>
       <w:bookmarkEnd w:id="0"/>
-    </w:p>
-    <w:p>
-      <w:pPr>
-        <w:pStyle w:val="ListParagraph"/>
-        <w:numPr>
-          <w:ilvl w:val="1"/>
-          <w:numId w:val="1"/>
-        </w:numPr>
-      </w:pPr>
-      <w:r>
-        <w:t>Battle Animations between the two fighting Progmon</w:t>
-      </w:r>
-    </w:p>
-    <w:p>
-      <w:pPr>
-        <w:pStyle w:val="ListParagraph"/>
-        <w:numPr>
-          <w:ilvl w:val="2"/>
-          <w:numId w:val="1"/>
-        </w:numPr>
-      </w:pPr>
-      <w:r>
-        <w:t>More sprites for Front/Back of Progmon</w:t>
-      </w:r>
-      <w:r>
-        <w:t xml:space="preserve"> (perspective based)</w:t>
-      </w:r>
-    </w:p>
-    <w:p>
-      <w:pPr>
-        <w:pStyle w:val="ListParagraph"/>
-        <w:numPr>
-          <w:ilvl w:val="1"/>
-          <w:numId w:val="1"/>
-        </w:numPr>
-      </w:pPr>
-      <w:r>
-        <w:t>Sprites for BACKGROUNDS of ALL screens</w:t>
-      </w:r>
-    </w:p>
-    <w:p>
-      <w:pPr>
-        <w:pStyle w:val="ListParagraph"/>
-        <w:numPr>
-          <w:ilvl w:val="2"/>
-          <w:numId w:val="1"/>
-        </w:numPr>
-      </w:pPr>
-      <w:r>
-        <w:t>startScreen + fightScreen</w:t>
-      </w:r>
-    </w:p>
-    <w:p>
-      <w:pPr>
-        <w:pStyle w:val="ListParagraph"/>
-        <w:numPr>
-          <w:ilvl w:val="1"/>
-          <w:numId w:val="1"/>
-        </w:numPr>
-      </w:pPr>
-      <w:r>
-        <w:t xml:space="preserve">Visual Progmon Health bar for MaxHealth </w:t>
-      </w:r>
-      <w:r>
-        <w:t>and CurrentHealth</w:t>
-      </w:r>
-    </w:p>
-    <w:p>
-      <w:pPr>
-        <w:pStyle w:val="ListParagraph"/>
-        <w:numPr>
-          <w:ilvl w:val="2"/>
-          <w:numId w:val="1"/>
-        </w:numPr>
-      </w:pPr>
-      <w:r>
-        <w:t>Need to have upper and lower limits for health</w:t>
-      </w:r>
-    </w:p>
-    <w:p>
-      <w:pPr>
-        <w:pStyle w:val="ListParagraph"/>
-        <w:numPr>
-          <w:ilvl w:val="1"/>
-          <w:numId w:val="1"/>
-        </w:numPr>
-      </w:pPr>
-      <w:r>
-        <w:t>Sound Effects</w:t>
-      </w:r>
-    </w:p>
-    <w:p>
-      <w:pPr>
-        <w:pStyle w:val="ListParagraph"/>
-        <w:numPr>
-          <w:ilvl w:val="1"/>
-          <w:numId w:val="1"/>
-        </w:numPr>
-      </w:pPr>
-      <w:r>
-        <w:t xml:space="preserve">Battle Feedback Display (pop-up </w:t>
-      </w:r>
-      <w:r>
-        <w:t>TextSurface in bottomLeft corner of fightScreen</w:t>
-      </w:r>
-      <w:r>
-        <w:t>)</w:t>
-      </w:r>
-    </w:p>
-    <w:p>
-      <w:pPr>
-        <w:pStyle w:val="ListParagraph"/>
-        <w:numPr>
-          <w:ilvl w:val="1"/>
-          <w:numId w:val="1"/>
-        </w:numPr>
-      </w:pPr>
-      <w:r>
-        <w:t>Could implement Progmon TYPES (???)</w:t>
-      </w:r>
-    </w:p>
-    <w:p>
-      <w:pPr>
-        <w:pStyle w:val="ListParagraph"/>
-        <w:numPr>
-          <w:ilvl w:val="1"/>
-          <w:numId w:val="1"/>
-        </w:numPr>
-      </w:pPr>
-      <w:r>
-        <w:t>Could implement multiple AI difficulty levels (???)</w:t>
-      </w:r>
-    </w:p>
-    <w:p>
-      <w:pPr>
-        <w:pStyle w:val="ListParagraph"/>
-        <w:numPr>
-          <w:ilvl w:val="1"/>
-          <w:numId w:val="1"/>
-        </w:numPr>
-      </w:pPr>
-      <w:r>
-        <w:t>Cheat Mode</w:t>
-      </w:r>
-      <w:r>
-        <w:t xml:space="preserve">: </w:t>
-      </w:r>
-      <w:r>
-        <w:t>Instant Kill</w:t>
-      </w:r>
-      <w:r>
-        <w:t xml:space="preserve">, </w:t>
-      </w:r>
-      <w:r>
-        <w:t>Max Health</w:t>
-      </w:r>
-      <w:r>
-        <w:t xml:space="preserve">, </w:t>
-      </w:r>
-      <w:r>
-        <w:t>God Mode</w:t>
-      </w:r>
-      <w:r>
-        <w:t xml:space="preserve"> (???)</w:t>
-      </w:r>
-    </w:p>
-    <w:p>
-      <w:pPr>
-        <w:pStyle w:val="ListParagraph"/>
-        <w:numPr>
-          <w:ilvl w:val="1"/>
-          <w:numId w:val="1"/>
-        </w:numPr>
-      </w:pPr>
-      <w:r>
-        <w:t>Keyboard-Based User Input (???)</w:t>
+      <w:r>
+        <w:t>ARTIFACTS (!!!)</w:t>
       </w:r>
     </w:p>
     <w:sectPr>

</xml_diff>

<commit_message>
updated meetings log + bug list
</commit_message>
<xml_diff>
--- a/Documentation/P4MeetingsLog.docx
+++ b/Documentation/P4MeetingsLog.docx
@@ -2274,6 +2274,373 @@
       </w:pPr>
       <w:r>
         <w:t>On Sunday, the 17, game is in an entirely playable state... great position to be in for the practice demo during Monday’s lecture</w:t>
+      </w:r>
+    </w:p>
+    <w:p/>
+    <w:p/>
+    <w:p/>
+    <w:p/>
+    <w:p>
+      <w:pPr>
+        <w:jc w:val="center"/>
+      </w:pPr>
+      <w:r>
+        <w:lastRenderedPageBreak/>
+        <w:t xml:space="preserve">“Five Guys” Team Meeting </w:t>
+      </w:r>
+      <w:r>
+        <w:t>5</w:t>
+      </w:r>
+      <w:r>
+        <w:t xml:space="preserve"> – 11/1</w:t>
+      </w:r>
+      <w:r>
+        <w:t>8</w:t>
+      </w:r>
+      <w:r>
+        <w:t>/19</w:t>
+      </w:r>
+    </w:p>
+    <w:p>
+      <w:pPr>
+        <w:jc w:val="center"/>
+      </w:pPr>
+    </w:p>
+    <w:p>
+      <w:r>
+        <w:t xml:space="preserve">ATTENDEES: </w:t>
+      </w:r>
+      <w:r>
+        <w:tab/>
+        <w:t>Rob, Qui, Afnan</w:t>
+      </w:r>
+      <w:r>
+        <w:t>, Cameron, Beau, Cole</w:t>
+      </w:r>
+    </w:p>
+    <w:p>
+      <w:r>
+        <w:t xml:space="preserve">LOCATION: </w:t>
+      </w:r>
+      <w:r>
+        <w:tab/>
+      </w:r>
+      <w:r>
+        <w:tab/>
+        <w:t>Spahr Auditorium (Eaton 2)</w:t>
+      </w:r>
+    </w:p>
+    <w:p/>
+    <w:p>
+      <w:pPr>
+        <w:pStyle w:val="ListParagraph"/>
+        <w:numPr>
+          <w:ilvl w:val="0"/>
+          <w:numId w:val="1"/>
+        </w:numPr>
+      </w:pPr>
+      <w:r>
+        <w:t>Practice demo went spectacularly, Dr. Gibbons gave us the “smiley face of approval”</w:t>
+      </w:r>
+    </w:p>
+    <w:p/>
+    <w:p>
+      <w:pPr>
+        <w:pStyle w:val="ListParagraph"/>
+        <w:numPr>
+          <w:ilvl w:val="0"/>
+          <w:numId w:val="1"/>
+        </w:numPr>
+      </w:pPr>
+      <w:r>
+        <w:t>still to be done</w:t>
+      </w:r>
+    </w:p>
+    <w:p>
+      <w:pPr>
+        <w:pStyle w:val="ListParagraph"/>
+        <w:numPr>
+          <w:ilvl w:val="1"/>
+          <w:numId w:val="1"/>
+        </w:numPr>
+      </w:pPr>
+      <w:proofErr w:type="spellStart"/>
+      <w:r>
+        <w:t>progmon</w:t>
+      </w:r>
+      <w:proofErr w:type="spellEnd"/>
+      <w:r>
+        <w:t xml:space="preserve"> switching for both players</w:t>
+      </w:r>
+    </w:p>
+    <w:p>
+      <w:pPr>
+        <w:pStyle w:val="ListParagraph"/>
+        <w:numPr>
+          <w:ilvl w:val="1"/>
+          <w:numId w:val="1"/>
+        </w:numPr>
+      </w:pPr>
+      <w:r>
+        <w:t xml:space="preserve">final boss </w:t>
+      </w:r>
+      <w:proofErr w:type="spellStart"/>
+      <w:r>
+        <w:t>progmon</w:t>
+      </w:r>
+      <w:proofErr w:type="spellEnd"/>
+    </w:p>
+    <w:p>
+      <w:pPr>
+        <w:pStyle w:val="ListParagraph"/>
+        <w:numPr>
+          <w:ilvl w:val="1"/>
+          <w:numId w:val="1"/>
+        </w:numPr>
+      </w:pPr>
+      <w:r>
+        <w:t>end screen</w:t>
+      </w:r>
+    </w:p>
+    <w:p>
+      <w:pPr>
+        <w:pStyle w:val="ListParagraph"/>
+        <w:numPr>
+          <w:ilvl w:val="1"/>
+          <w:numId w:val="1"/>
+        </w:numPr>
+      </w:pPr>
+      <w:r>
+        <w:t>test suite</w:t>
+      </w:r>
+    </w:p>
+    <w:p>
+      <w:pPr>
+        <w:pStyle w:val="ListParagraph"/>
+        <w:numPr>
+          <w:ilvl w:val="1"/>
+          <w:numId w:val="1"/>
+        </w:numPr>
+      </w:pPr>
+      <w:r>
+        <w:t>fourth bag item</w:t>
+      </w:r>
+    </w:p>
+    <w:p>
+      <w:pPr>
+        <w:pStyle w:val="ListParagraph"/>
+        <w:numPr>
+          <w:ilvl w:val="1"/>
+          <w:numId w:val="1"/>
+        </w:numPr>
+      </w:pPr>
+      <w:r>
+        <w:t>sound effects</w:t>
+      </w:r>
+    </w:p>
+    <w:p>
+      <w:pPr>
+        <w:pStyle w:val="ListParagraph"/>
+        <w:numPr>
+          <w:ilvl w:val="1"/>
+          <w:numId w:val="1"/>
+        </w:numPr>
+      </w:pPr>
+      <w:r>
+        <w:t>hit markers</w:t>
+      </w:r>
+    </w:p>
+    <w:p>
+      <w:pPr>
+        <w:pStyle w:val="ListParagraph"/>
+        <w:numPr>
+          <w:ilvl w:val="1"/>
+          <w:numId w:val="1"/>
+        </w:numPr>
+      </w:pPr>
+      <w:r>
+        <w:t>updated documentation</w:t>
+      </w:r>
+    </w:p>
+    <w:p>
+      <w:pPr>
+        <w:pStyle w:val="ListParagraph"/>
+        <w:numPr>
+          <w:ilvl w:val="2"/>
+          <w:numId w:val="1"/>
+        </w:numPr>
+      </w:pPr>
+      <w:r>
+        <w:t>product backlog</w:t>
+      </w:r>
+    </w:p>
+    <w:p>
+      <w:pPr>
+        <w:pStyle w:val="ListParagraph"/>
+        <w:numPr>
+          <w:ilvl w:val="2"/>
+          <w:numId w:val="1"/>
+        </w:numPr>
+      </w:pPr>
+      <w:r>
+        <w:t>html documentation</w:t>
+      </w:r>
+    </w:p>
+    <w:p>
+      <w:pPr>
+        <w:pStyle w:val="ListParagraph"/>
+        <w:numPr>
+          <w:ilvl w:val="2"/>
+          <w:numId w:val="1"/>
+        </w:numPr>
+      </w:pPr>
+      <w:r>
+        <w:t>UML diagrams</w:t>
+      </w:r>
+    </w:p>
+    <w:p>
+      <w:pPr>
+        <w:pStyle w:val="ListParagraph"/>
+        <w:numPr>
+          <w:ilvl w:val="3"/>
+          <w:numId w:val="1"/>
+        </w:numPr>
+      </w:pPr>
+      <w:r>
+        <w:t>state diagrams</w:t>
+      </w:r>
+    </w:p>
+    <w:p>
+      <w:pPr>
+        <w:pStyle w:val="ListParagraph"/>
+        <w:numPr>
+          <w:ilvl w:val="3"/>
+          <w:numId w:val="1"/>
+        </w:numPr>
+      </w:pPr>
+      <w:r>
+        <w:t>use-case diagrams</w:t>
+      </w:r>
+    </w:p>
+    <w:p>
+      <w:pPr>
+        <w:pStyle w:val="ListParagraph"/>
+        <w:numPr>
+          <w:ilvl w:val="3"/>
+          <w:numId w:val="1"/>
+        </w:numPr>
+      </w:pPr>
+      <w:r>
+        <w:t>class diagrams</w:t>
+      </w:r>
+    </w:p>
+    <w:p>
+      <w:pPr>
+        <w:pStyle w:val="ListParagraph"/>
+        <w:numPr>
+          <w:ilvl w:val="2"/>
+          <w:numId w:val="1"/>
+        </w:numPr>
+      </w:pPr>
+      <w:r>
+        <w:t>meeting logs</w:t>
+      </w:r>
+    </w:p>
+    <w:p>
+      <w:pPr>
+        <w:pStyle w:val="ListParagraph"/>
+        <w:numPr>
+          <w:ilvl w:val="2"/>
+          <w:numId w:val="1"/>
+        </w:numPr>
+      </w:pPr>
+      <w:proofErr w:type="spellStart"/>
+      <w:r>
+        <w:t>gantt</w:t>
+      </w:r>
+      <w:proofErr w:type="spellEnd"/>
+      <w:r>
+        <w:t xml:space="preserve"> chart</w:t>
+      </w:r>
+    </w:p>
+    <w:p>
+      <w:pPr>
+        <w:pStyle w:val="ListParagraph"/>
+        <w:numPr>
+          <w:ilvl w:val="3"/>
+          <w:numId w:val="1"/>
+        </w:numPr>
+      </w:pPr>
+      <w:r>
+        <w:t>project 4 tasks</w:t>
+      </w:r>
+    </w:p>
+    <w:p>
+      <w:pPr>
+        <w:pStyle w:val="ListParagraph"/>
+        <w:numPr>
+          <w:ilvl w:val="2"/>
+          <w:numId w:val="1"/>
+        </w:numPr>
+      </w:pPr>
+      <w:r>
+        <w:t>bug list</w:t>
+      </w:r>
+    </w:p>
+    <w:p>
+      <w:pPr>
+        <w:pStyle w:val="ListParagraph"/>
+        <w:numPr>
+          <w:ilvl w:val="2"/>
+          <w:numId w:val="1"/>
+        </w:numPr>
+      </w:pPr>
+      <w:proofErr w:type="spellStart"/>
+      <w:proofErr w:type="gramStart"/>
+      <w:r>
+        <w:t>users</w:t>
+      </w:r>
+      <w:proofErr w:type="gramEnd"/>
+      <w:r>
+        <w:t xml:space="preserve"> manual</w:t>
+      </w:r>
+      <w:proofErr w:type="spellEnd"/>
+    </w:p>
+    <w:p>
+      <w:pPr>
+        <w:pStyle w:val="ListParagraph"/>
+        <w:numPr>
+          <w:ilvl w:val="2"/>
+          <w:numId w:val="1"/>
+        </w:numPr>
+      </w:pPr>
+      <w:r>
+        <w:t>deployment plan</w:t>
+      </w:r>
+    </w:p>
+    <w:p>
+      <w:pPr>
+        <w:pStyle w:val="ListParagraph"/>
+        <w:numPr>
+          <w:ilvl w:val="2"/>
+          <w:numId w:val="1"/>
+        </w:numPr>
+      </w:pPr>
+      <w:r>
+        <w:t>maintenance plan</w:t>
+      </w:r>
+    </w:p>
+    <w:p/>
+    <w:p>
+      <w:pPr>
+        <w:pStyle w:val="ListParagraph"/>
+        <w:numPr>
+          <w:ilvl w:val="0"/>
+          <w:numId w:val="1"/>
+        </w:numPr>
+      </w:pPr>
+      <w:r>
+        <w:t>goal is to have all code finished by SATURDAY of this week so that we can begin work on all of the documentation and not be in a rush to get it completed</w:t>
       </w:r>
       <w:bookmarkStart w:id="0" w:name="_GoBack"/>
       <w:bookmarkEnd w:id="0"/>

</xml_diff>